<commit_message>
add IV, V by Linh
</commit_message>
<xml_diff>
--- a/Nhom7_BTMoHinhHoa.docx
+++ b/Nhom7_BTMoHinhHoa.docx
@@ -31325,59 +31325,144 @@
     <w:p>
       <w:pPr>
         <w:rPr>
-          <w:rFonts w:asciiTheme="majorHAnsi" w:hAnsiTheme="majorHAnsi" w:cstheme="majorHAnsi"/>
-          <w:b/>
-          <w:sz w:val="26"/>
-          <w:szCs w:val="26"/>
-          <w:lang w:val="vi"/>
-        </w:rPr>
-      </w:pPr>
-    </w:p>
-    <w:p>
-      <w:pPr>
-        <w:rPr>
-          <w:rFonts w:asciiTheme="majorHAnsi" w:hAnsiTheme="majorHAnsi" w:cstheme="majorHAnsi"/>
-          <w:b/>
-          <w:sz w:val="26"/>
-          <w:szCs w:val="26"/>
-          <w:lang w:val="vi"/>
-        </w:rPr>
-      </w:pPr>
-    </w:p>
-    <w:p>
-      <w:pPr>
-        <w:rPr>
-          <w:rFonts w:asciiTheme="majorHAnsi" w:hAnsiTheme="majorHAnsi" w:cstheme="majorHAnsi"/>
-          <w:b/>
-          <w:sz w:val="26"/>
-          <w:szCs w:val="26"/>
-          <w:lang w:val="vi"/>
-        </w:rPr>
-      </w:pPr>
-    </w:p>
-    <w:p>
-      <w:pPr>
-        <w:rPr>
-          <w:rFonts w:asciiTheme="majorHAnsi" w:hAnsiTheme="majorHAnsi" w:cstheme="majorHAnsi"/>
-          <w:b/>
-          <w:sz w:val="26"/>
-          <w:szCs w:val="26"/>
-          <w:lang w:val="vi"/>
-        </w:rPr>
-      </w:pPr>
-    </w:p>
-    <w:p>
-      <w:pPr>
-        <w:rPr>
-          <w:rFonts w:asciiTheme="majorHAnsi" w:hAnsiTheme="majorHAnsi" w:cstheme="majorHAnsi"/>
-          <w:b/>
-          <w:sz w:val="26"/>
-          <w:szCs w:val="26"/>
-          <w:lang w:val="vi"/>
-        </w:rPr>
-      </w:pPr>
+          <w:rFonts w:ascii="Times New Roman" w:hAnsi="Times New Roman" w:cs="Times New Roman"/>
+          <w:sz w:val="26"/>
+          <w:szCs w:val="26"/>
+        </w:rPr>
+      </w:pPr>
+      <w:r>
+        <w:rPr>
+          <w:rFonts w:ascii="Times New Roman" w:hAnsi="Times New Roman" w:cs="Times New Roman"/>
+          <w:sz w:val="26"/>
+          <w:szCs w:val="26"/>
+        </w:rPr>
+        <w:lastRenderedPageBreak/>
+        <w:t>●    Tài khoản: Mã tài khoản, Email, Số điện thoại, Mật khẩu</w:t>
+      </w:r>
+    </w:p>
+    <w:p>
+      <w:pPr>
+        <w:rPr>
+          <w:rFonts w:ascii="Times New Roman" w:hAnsi="Times New Roman" w:cs="Times New Roman"/>
+          <w:sz w:val="26"/>
+          <w:szCs w:val="26"/>
+          <w:lang w:val="en-US"/>
+        </w:rPr>
+      </w:pPr>
+      <w:r>
+        <w:rPr>
+          <w:rFonts w:ascii="Times New Roman" w:hAnsi="Times New Roman" w:cs="Times New Roman"/>
+          <w:sz w:val="26"/>
+          <w:szCs w:val="26"/>
+        </w:rPr>
+        <w:t xml:space="preserve">●    Nhân viên: Mã nhân viên, Mã tài khoản, Họ tên, Địa chỉ, Giới tính, </w:t>
+      </w:r>
+      <w:r>
+        <w:rPr>
+          <w:rFonts w:ascii="Times New Roman" w:hAnsi="Times New Roman" w:cs="Times New Roman"/>
+          <w:sz w:val="26"/>
+          <w:szCs w:val="26"/>
+          <w:lang w:val="en-US"/>
+        </w:rPr>
+        <w:t>số điện thoại</w:t>
+      </w:r>
+    </w:p>
+    <w:p>
+      <w:pPr>
+        <w:rPr>
+          <w:rFonts w:ascii="Times New Roman" w:hAnsi="Times New Roman" w:cs="Times New Roman"/>
+          <w:sz w:val="26"/>
+          <w:szCs w:val="26"/>
+          <w:lang w:val="en-US"/>
+        </w:rPr>
+      </w:pPr>
+      <w:r>
+        <w:rPr>
+          <w:rFonts w:ascii="Times New Roman" w:hAnsi="Times New Roman" w:cs="Times New Roman"/>
+          <w:sz w:val="26"/>
+          <w:szCs w:val="26"/>
+        </w:rPr>
+        <w:t>●    Khách hàng: Mã khách hàng, Mã tài khoản, Họ tên, Địa chỉ, Giới tính</w:t>
+      </w:r>
+      <w:r>
+        <w:rPr>
+          <w:rFonts w:ascii="Times New Roman" w:hAnsi="Times New Roman" w:cs="Times New Roman"/>
+          <w:sz w:val="26"/>
+          <w:szCs w:val="26"/>
+          <w:lang w:val="en-US"/>
+        </w:rPr>
+        <w:t xml:space="preserve">, </w:t>
+      </w:r>
+      <w:r>
+        <w:rPr>
+          <w:rFonts w:ascii="Times New Roman" w:hAnsi="Times New Roman" w:cs="Times New Roman"/>
+          <w:sz w:val="26"/>
+          <w:szCs w:val="26"/>
+          <w:lang w:val="en-US"/>
+        </w:rPr>
+        <w:t>số điện thoại</w:t>
+      </w:r>
+    </w:p>
+    <w:p>
+      <w:pPr>
+        <w:rPr>
+          <w:rFonts w:ascii="Times New Roman" w:hAnsi="Times New Roman" w:cs="Times New Roman"/>
+          <w:sz w:val="26"/>
+          <w:szCs w:val="26"/>
+        </w:rPr>
+      </w:pPr>
+      <w:r>
+        <w:rPr>
+          <w:rFonts w:ascii="Times New Roman" w:hAnsi="Times New Roman" w:cs="Times New Roman"/>
+          <w:sz w:val="26"/>
+          <w:szCs w:val="26"/>
+        </w:rPr>
+        <w:t>●    Sản phẩm: Mã sản phẩm, Tên, Số lượng còn, Hình ảnh, Giá bán, Khuyến mãi, Màu sắc, Size, Mô tả, Hãng, Xuất xứ.</w:t>
+      </w:r>
+    </w:p>
+    <w:p>
+      <w:pPr>
+        <w:rPr>
+          <w:rFonts w:ascii="Times New Roman" w:hAnsi="Times New Roman" w:cs="Times New Roman"/>
+          <w:sz w:val="26"/>
+          <w:szCs w:val="26"/>
+        </w:rPr>
+      </w:pPr>
+      <w:r>
+        <w:rPr>
+          <w:rFonts w:ascii="Times New Roman" w:hAnsi="Times New Roman" w:cs="Times New Roman"/>
+          <w:sz w:val="26"/>
+          <w:szCs w:val="26"/>
+        </w:rPr>
+        <w:t>●    Hóa đơn: Mã hóa đơn, Mã</w:t>
+      </w:r>
       <w:bookmarkStart w:id="26" w:name="_GoBack"/>
       <w:bookmarkEnd w:id="26"/>
+      <w:r>
+        <w:rPr>
+          <w:rFonts w:ascii="Times New Roman" w:hAnsi="Times New Roman" w:cs="Times New Roman"/>
+          <w:sz w:val="26"/>
+          <w:szCs w:val="26"/>
+        </w:rPr>
+        <w:t xml:space="preserve"> khách hàng, Mã nhân viên, Ngày </w:t>
+      </w:r>
+      <w:r>
+        <w:rPr>
+          <w:rFonts w:ascii="Times New Roman" w:hAnsi="Times New Roman" w:cs="Times New Roman"/>
+          <w:sz w:val="26"/>
+          <w:szCs w:val="26"/>
+          <w:lang w:val="en-US"/>
+        </w:rPr>
+        <w:t xml:space="preserve">thành </w:t>
+      </w:r>
+      <w:r>
+        <w:rPr>
+          <w:rFonts w:ascii="Times New Roman" w:hAnsi="Times New Roman" w:cs="Times New Roman"/>
+          <w:sz w:val="26"/>
+          <w:szCs w:val="26"/>
+        </w:rPr>
+        <w:t>lập, Tổng tiền, Trạng thái.</w:t>
+      </w:r>
     </w:p>
     <w:p>
       <w:pPr>
@@ -31389,9 +31474,8 @@
           <w:lang w:val="vi"/>
         </w:rPr>
       </w:pPr>
-    </w:p>
-    <w:p>
-      <w:pPr>
+      <w:bookmarkStart w:id="27" w:name="_Toc77967329"/>
+      <w:r>
         <w:rPr>
           <w:rFonts w:asciiTheme="majorHAnsi" w:hAnsiTheme="majorHAnsi" w:cstheme="majorHAnsi"/>
           <w:b/>
@@ -31399,8 +31483,9 @@
           <w:szCs w:val="26"/>
           <w:lang w:val="vi"/>
         </w:rPr>
-      </w:pPr>
-      <w:bookmarkStart w:id="27" w:name="_Toc77967329"/>
+        <w:t>5.2. Xây dựng biểu đồ lớp</w:t>
+      </w:r>
+      <w:bookmarkEnd w:id="27"/>
       <w:r>
         <w:rPr>
           <w:rFonts w:asciiTheme="majorHAnsi" w:hAnsiTheme="majorHAnsi" w:cstheme="majorHAnsi"/>
@@ -31409,76 +31494,111 @@
           <w:szCs w:val="26"/>
           <w:lang w:val="vi"/>
         </w:rPr>
-        <w:t>5.2. Xây dựng biểu đồ lớp</w:t>
-      </w:r>
-      <w:bookmarkEnd w:id="27"/>
-      <w:r>
-        <w:rPr>
-          <w:rFonts w:asciiTheme="majorHAnsi" w:hAnsiTheme="majorHAnsi" w:cstheme="majorHAnsi"/>
-          <w:b/>
-          <w:sz w:val="26"/>
-          <w:szCs w:val="26"/>
-          <w:lang w:val="vi"/>
-        </w:rPr>
         <w:t xml:space="preserve"> </w:t>
       </w:r>
     </w:p>
     <w:p>
       <w:pPr>
         <w:rPr>
-          <w:rFonts w:asciiTheme="majorHAnsi" w:hAnsiTheme="majorHAnsi" w:cstheme="majorHAnsi"/>
-          <w:b/>
-          <w:sz w:val="26"/>
-          <w:szCs w:val="26"/>
-          <w:lang w:val="vi"/>
-        </w:rPr>
-      </w:pPr>
-    </w:p>
-    <w:p>
-      <w:pPr>
-        <w:rPr>
-          <w:rFonts w:asciiTheme="majorHAnsi" w:hAnsiTheme="majorHAnsi" w:cstheme="majorHAnsi"/>
-          <w:b/>
-          <w:sz w:val="26"/>
-          <w:szCs w:val="26"/>
-          <w:lang w:val="vi"/>
-        </w:rPr>
-      </w:pPr>
-    </w:p>
-    <w:p>
-      <w:pPr>
-        <w:rPr>
-          <w:rFonts w:asciiTheme="majorHAnsi" w:hAnsiTheme="majorHAnsi" w:cstheme="majorHAnsi"/>
-          <w:b/>
-          <w:sz w:val="26"/>
-          <w:szCs w:val="26"/>
-          <w:lang w:val="vi"/>
-        </w:rPr>
-      </w:pPr>
-    </w:p>
-    <w:p>
-      <w:pPr>
-        <w:rPr>
-          <w:rFonts w:asciiTheme="majorHAnsi" w:hAnsiTheme="majorHAnsi" w:cstheme="majorHAnsi"/>
-          <w:b/>
-          <w:sz w:val="26"/>
-          <w:szCs w:val="26"/>
-          <w:lang w:val="vi"/>
-        </w:rPr>
-      </w:pPr>
-    </w:p>
-    <w:p>
-      <w:pPr>
-        <w:rPr>
-          <w:rFonts w:asciiTheme="majorHAnsi" w:hAnsiTheme="majorHAnsi" w:cstheme="majorHAnsi"/>
-          <w:b/>
-          <w:sz w:val="26"/>
-          <w:szCs w:val="26"/>
-          <w:lang w:val="vi"/>
-        </w:rPr>
-      </w:pPr>
-    </w:p>
-    <w:p/>
+          <w:rFonts w:ascii="Times New Roman" w:hAnsi="Times New Roman" w:cs="Times New Roman"/>
+          <w:sz w:val="26"/>
+          <w:szCs w:val="26"/>
+        </w:rPr>
+      </w:pPr>
+    </w:p>
+    <w:p>
+      <w:pPr>
+        <w:rPr>
+          <w:rFonts w:ascii="Times New Roman" w:hAnsi="Times New Roman" w:cs="Times New Roman"/>
+          <w:color w:val="FF0000"/>
+        </w:rPr>
+      </w:pPr>
+      <w:r>
+        <w:rPr>
+          <w:rFonts w:ascii="Times New Roman" w:hAnsi="Times New Roman" w:cs="Times New Roman"/>
+          <w:noProof/>
+          <w:color w:val="FF0000"/>
+          <w:lang w:val="en-US"/>
+        </w:rPr>
+        <w:drawing>
+          <wp:inline distT="0" distB="0" distL="0" distR="0" wp14:anchorId="5CA36CF6" wp14:editId="78D2AA1A">
+            <wp:extent cx="6161405" cy="3956050"/>
+            <wp:effectExtent l="0" t="0" r="0" b="6350"/>
+            <wp:docPr id="13" name="Picture 13"/>
+            <wp:cNvGraphicFramePr>
+              <a:graphicFrameLocks xmlns:a="http://schemas.openxmlformats.org/drawingml/2006/main" noChangeAspect="1"/>
+            </wp:cNvGraphicFramePr>
+            <a:graphic xmlns:a="http://schemas.openxmlformats.org/drawingml/2006/main">
+              <a:graphicData uri="http://schemas.openxmlformats.org/drawingml/2006/picture">
+                <pic:pic xmlns:pic="http://schemas.openxmlformats.org/drawingml/2006/picture">
+                  <pic:nvPicPr>
+                    <pic:cNvPr id="1" name=""/>
+                    <pic:cNvPicPr/>
+                  </pic:nvPicPr>
+                  <pic:blipFill>
+                    <a:blip r:embed="rId17"/>
+                    <a:stretch>
+                      <a:fillRect/>
+                    </a:stretch>
+                  </pic:blipFill>
+                  <pic:spPr>
+                    <a:xfrm>
+                      <a:off x="0" y="0"/>
+                      <a:ext cx="6161405" cy="3956050"/>
+                    </a:xfrm>
+                    <a:prstGeom prst="rect">
+                      <a:avLst/>
+                    </a:prstGeom>
+                  </pic:spPr>
+                </pic:pic>
+              </a:graphicData>
+            </a:graphic>
+          </wp:inline>
+        </w:drawing>
+      </w:r>
+    </w:p>
+    <w:p>
+      <w:pPr>
+        <w:jc w:val="center"/>
+        <w:rPr>
+          <w:rFonts w:ascii="Times New Roman" w:hAnsi="Times New Roman" w:cs="Times New Roman"/>
+          <w:i/>
+          <w:sz w:val="26"/>
+          <w:szCs w:val="26"/>
+          <w:lang w:val="en-US"/>
+        </w:rPr>
+      </w:pPr>
+      <w:r>
+        <w:rPr>
+          <w:rFonts w:ascii="Times New Roman" w:hAnsi="Times New Roman" w:cs="Times New Roman"/>
+          <w:i/>
+          <w:sz w:val="26"/>
+          <w:szCs w:val="26"/>
+          <w:lang w:val="en-US"/>
+        </w:rPr>
+        <w:t>Hình</w:t>
+      </w:r>
+      <w:r>
+        <w:rPr>
+          <w:rFonts w:ascii="Times New Roman" w:hAnsi="Times New Roman" w:cs="Times New Roman"/>
+          <w:i/>
+          <w:sz w:val="26"/>
+          <w:szCs w:val="26"/>
+          <w:lang w:val="en-US"/>
+        </w:rPr>
+        <w:t xml:space="preserve"> </w:t>
+      </w:r>
+      <w:r>
+        <w:rPr>
+          <w:rFonts w:ascii="Times New Roman" w:hAnsi="Times New Roman" w:cs="Times New Roman"/>
+          <w:i/>
+          <w:sz w:val="26"/>
+          <w:szCs w:val="26"/>
+          <w:lang w:val="en-US"/>
+        </w:rPr>
+        <w:t>4: Sơ đồ lớp</w:t>
+      </w:r>
+    </w:p>
     <w:p>
       <w:pPr>
         <w:rPr>
@@ -31717,6 +31837,7 @@
           <w:highlight w:val="white"/>
           <w:lang w:val="vi"/>
         </w:rPr>
+        <w:lastRenderedPageBreak/>
         <w:t>SUPL</w:t>
       </w:r>
       <w:r>
@@ -32214,7 +32335,6 @@
                 <w:highlight w:val="white"/>
                 <w:lang w:val="vi"/>
               </w:rPr>
-              <w:lastRenderedPageBreak/>
               <w:t>SUPL</w:t>
             </w:r>
             <w:r>
@@ -33657,6 +33777,7 @@
           <w:rFonts w:ascii="Times New Roman" w:hAnsi="Times New Roman" w:cs="Times New Roman"/>
           <w:sz w:val="26"/>
         </w:rPr>
+        <w:lastRenderedPageBreak/>
         <w:t>Số trang: từ 25 - 30 trang (đánh số trang tự động)</w:t>
       </w:r>
     </w:p>
@@ -33797,7 +33918,6 @@
           <w:rFonts w:ascii="Times New Roman" w:hAnsi="Times New Roman" w:cs="Times New Roman"/>
           <w:sz w:val="26"/>
         </w:rPr>
-        <w:lastRenderedPageBreak/>
         <w:t>Bắt đầu mục mới cần sang trang riêng.</w:t>
       </w:r>
     </w:p>
@@ -33948,7 +34068,7 @@
       </w:pPr>
     </w:p>
     <w:sectPr>
-      <w:footerReference w:type="default" r:id="rId17"/>
+      <w:footerReference w:type="default" r:id="rId18"/>
       <w:pgSz w:w="11906" w:h="16838"/>
       <w:pgMar w:top="1138" w:right="619" w:bottom="706" w:left="1584" w:header="706" w:footer="706" w:gutter="0"/>
       <w:pgBorders w:display="firstPage" w:offsetFrom="page">
@@ -40702,6 +40822,7 @@
   <w:style w:type="character" w:default="1" w:styleId="DefaultParagraphFont">
     <w:name w:val="Default Paragraph Font"/>
     <w:uiPriority w:val="1"/>
+    <w:semiHidden/>
     <w:unhideWhenUsed/>
   </w:style>
   <w:style w:type="table" w:default="1" w:styleId="TableNormal">
@@ -41393,7 +41514,7 @@
 </file>
 
 <file path=customXml/itemProps1.xml><?xml version="1.0" encoding="utf-8"?>
-<ds:datastoreItem xmlns:ds="http://schemas.openxmlformats.org/officeDocument/2006/customXml" ds:itemID="{24564185-3B02-444F-8AF8-AAC7D5DEA77C}">
+<ds:datastoreItem xmlns:ds="http://schemas.openxmlformats.org/officeDocument/2006/customXml" ds:itemID="{787217E7-93F2-4784-A591-BB58CD15A2C6}">
   <ds:schemaRefs>
     <ds:schemaRef ds:uri="http://schemas.openxmlformats.org/officeDocument/2006/bibliography"/>
   </ds:schemaRefs>

</xml_diff>

<commit_message>
add 26 thang 12
</commit_message>
<xml_diff>
--- a/Nhom7_BTMoHinhHoa.docx
+++ b/Nhom7_BTMoHinhHoa.docx
@@ -473,11 +473,7 @@
         </w:rPr>
         <w:t xml:space="preserve">2. Nguyễn Thị Thúy – </w:t>
       </w:r>
-    </w:p>
-    <w:p>
-      <w:pPr>
-        <w:spacing w:after="0" w:line="240" w:lineRule="auto"/>
-        <w:jc w:val="both"/>
+      <w:r>
         <w:rPr>
           <w:rFonts w:asciiTheme="majorHAnsi" w:hAnsiTheme="majorHAnsi" w:cstheme="majorHAnsi"/>
           <w:b/>
@@ -486,8 +482,13 @@
           <w:shd w:val="clear" w:color="auto" w:fill="FFFFFF"/>
           <w:lang w:val="en-US"/>
         </w:rPr>
-      </w:pPr>
-      <w:r>
+        <w:t>1951061045</w:t>
+      </w:r>
+    </w:p>
+    <w:p>
+      <w:pPr>
+        <w:spacing w:after="0" w:line="240" w:lineRule="auto"/>
+        <w:jc w:val="both"/>
         <w:rPr>
           <w:rFonts w:asciiTheme="majorHAnsi" w:hAnsiTheme="majorHAnsi" w:cstheme="majorHAnsi"/>
           <w:b/>
@@ -496,13 +497,8 @@
           <w:shd w:val="clear" w:color="auto" w:fill="FFFFFF"/>
           <w:lang w:val="en-US"/>
         </w:rPr>
-        <w:t xml:space="preserve">3. Hoàng Trung Đức – </w:t>
-      </w:r>
-    </w:p>
-    <w:p>
-      <w:pPr>
-        <w:spacing w:after="0" w:line="240" w:lineRule="auto"/>
-        <w:jc w:val="both"/>
+      </w:pPr>
+      <w:r>
         <w:rPr>
           <w:rFonts w:asciiTheme="majorHAnsi" w:hAnsiTheme="majorHAnsi" w:cstheme="majorHAnsi"/>
           <w:b/>
@@ -511,7 +507,8 @@
           <w:shd w:val="clear" w:color="auto" w:fill="FFFFFF"/>
           <w:lang w:val="en-US"/>
         </w:rPr>
-      </w:pPr>
+        <w:t xml:space="preserve">3. Hoàng Trung Đức – </w:t>
+      </w:r>
       <w:r>
         <w:rPr>
           <w:rFonts w:asciiTheme="majorHAnsi" w:hAnsiTheme="majorHAnsi" w:cstheme="majorHAnsi"/>
@@ -521,7 +518,67 @@
           <w:shd w:val="clear" w:color="auto" w:fill="FFFFFF"/>
           <w:lang w:val="en-US"/>
         </w:rPr>
-        <w:t xml:space="preserve">4. Nguyễn Đình Cương  - </w:t>
+        <w:t>1951060616</w:t>
+      </w:r>
+    </w:p>
+    <w:p>
+      <w:pPr>
+        <w:spacing w:after="0" w:line="240" w:lineRule="auto"/>
+        <w:jc w:val="both"/>
+        <w:rPr>
+          <w:rFonts w:asciiTheme="majorHAnsi" w:hAnsiTheme="majorHAnsi" w:cstheme="majorHAnsi"/>
+          <w:b/>
+          <w:sz w:val="32"/>
+          <w:szCs w:val="32"/>
+          <w:shd w:val="clear" w:color="auto" w:fill="FFFFFF"/>
+          <w:lang w:val="en-US"/>
+        </w:rPr>
+      </w:pPr>
+      <w:r>
+        <w:rPr>
+          <w:rFonts w:asciiTheme="majorHAnsi" w:hAnsiTheme="majorHAnsi" w:cstheme="majorHAnsi"/>
+          <w:b/>
+          <w:sz w:val="32"/>
+          <w:szCs w:val="32"/>
+          <w:shd w:val="clear" w:color="auto" w:fill="FFFFFF"/>
+          <w:lang w:val="en-US"/>
+        </w:rPr>
+        <w:t>4. Nguyễ</w:t>
+      </w:r>
+      <w:r>
+        <w:rPr>
+          <w:rFonts w:asciiTheme="majorHAnsi" w:hAnsiTheme="majorHAnsi" w:cstheme="majorHAnsi"/>
+          <w:b/>
+          <w:sz w:val="32"/>
+          <w:szCs w:val="32"/>
+          <w:shd w:val="clear" w:color="auto" w:fill="FFFFFF"/>
+          <w:lang w:val="en-US"/>
+        </w:rPr>
+        <w:t xml:space="preserve">n Đình Cương  </w:t>
+      </w:r>
+      <w:r>
+        <w:rPr>
+          <w:rFonts w:asciiTheme="majorHAnsi" w:hAnsiTheme="majorHAnsi" w:cstheme="majorHAnsi"/>
+          <w:b/>
+          <w:sz w:val="32"/>
+          <w:szCs w:val="32"/>
+          <w:shd w:val="clear" w:color="auto" w:fill="FFFFFF"/>
+          <w:lang w:val="en-US"/>
+        </w:rPr>
+        <w:t>–</w:t>
+      </w:r>
+      <w:bookmarkStart w:id="0" w:name="_GoBack"/>
+      <w:bookmarkEnd w:id="0"/>
+      <w:r>
+        <w:rPr>
+          <w:rFonts w:asciiTheme="majorHAnsi" w:hAnsiTheme="majorHAnsi" w:cstheme="majorHAnsi"/>
+          <w:b/>
+          <w:sz w:val="32"/>
+          <w:szCs w:val="32"/>
+          <w:shd w:val="clear" w:color="auto" w:fill="FFFFFF"/>
+          <w:lang w:val="en-US"/>
+        </w:rPr>
+        <w:t xml:space="preserve"> 1951060572</w:t>
       </w:r>
     </w:p>
     <w:p>
@@ -790,8 +847,8 @@
           <w:szCs w:val="26"/>
         </w:rPr>
       </w:pPr>
-      <w:bookmarkStart w:id="0" w:name="_Toc77967296"/>
-      <w:bookmarkStart w:id="1" w:name="_Toc77967297"/>
+      <w:bookmarkStart w:id="1" w:name="_Toc77967296"/>
+      <w:bookmarkStart w:id="2" w:name="_Toc77967297"/>
       <w:r>
         <w:rPr>
           <w:rFonts w:cstheme="majorHAnsi"/>
@@ -801,7 +858,7 @@
         </w:rPr>
         <w:t>LỜI NÓI ĐẦU</w:t>
       </w:r>
-      <w:bookmarkEnd w:id="0"/>
+      <w:bookmarkEnd w:id="1"/>
     </w:p>
     <w:p/>
     <w:p>
@@ -1065,7 +1122,7 @@
         </w:rPr>
         <w:t>BẢNG PHÂN CHIA CÔNG VIỆC</w:t>
       </w:r>
-      <w:bookmarkEnd w:id="1"/>
+      <w:bookmarkEnd w:id="2"/>
     </w:p>
     <w:p>
       <w:pPr>
@@ -1463,7 +1520,7 @@
           <w:szCs w:val="26"/>
         </w:rPr>
       </w:pPr>
-      <w:bookmarkStart w:id="2" w:name="_Toc77967298"/>
+      <w:bookmarkStart w:id="3" w:name="_Toc77967298"/>
     </w:p>
     <w:p>
       <w:pPr>
@@ -1496,7 +1553,7 @@
         </w:rPr>
         <w:t>BẢN KẾ HOẠCH QUẢN LÝ YÊU CẦU</w:t>
       </w:r>
-      <w:bookmarkEnd w:id="2"/>
+      <w:bookmarkEnd w:id="3"/>
       <w:r>
         <w:rPr>
           <w:rFonts w:cstheme="majorHAnsi"/>
@@ -1566,7 +1623,7 @@
           <w:color w:val="auto"/>
         </w:rPr>
       </w:pPr>
-      <w:bookmarkStart w:id="3" w:name="_Toc77967299"/>
+      <w:bookmarkStart w:id="4" w:name="_Toc77967299"/>
       <w:r>
         <w:rPr>
           <w:rFonts w:cstheme="majorHAnsi"/>
@@ -1589,7 +1646,7 @@
         </w:rPr>
         <w:t xml:space="preserve"> Mục đích</w:t>
       </w:r>
-      <w:bookmarkEnd w:id="3"/>
+      <w:bookmarkEnd w:id="4"/>
     </w:p>
     <w:p>
       <w:pPr>
@@ -1777,9 +1834,9 @@
           <w:color w:val="auto"/>
         </w:rPr>
       </w:pPr>
-      <w:bookmarkStart w:id="4" w:name="_4d34og8" w:colFirst="0" w:colLast="0"/>
-      <w:bookmarkStart w:id="5" w:name="_Toc77967300"/>
-      <w:bookmarkEnd w:id="4"/>
+      <w:bookmarkStart w:id="5" w:name="_4d34og8" w:colFirst="0" w:colLast="0"/>
+      <w:bookmarkStart w:id="6" w:name="_Toc77967300"/>
+      <w:bookmarkEnd w:id="5"/>
       <w:r>
         <w:rPr>
           <w:rFonts w:cstheme="majorHAnsi"/>
@@ -1802,7 +1859,7 @@
         </w:rPr>
         <w:t>2. Phạm vi</w:t>
       </w:r>
-      <w:bookmarkEnd w:id="5"/>
+      <w:bookmarkEnd w:id="6"/>
       <w:r>
         <w:rPr>
           <w:rFonts w:cstheme="majorHAnsi"/>
@@ -1911,7 +1968,7 @@
           <w:szCs w:val="26"/>
         </w:rPr>
       </w:pPr>
-      <w:bookmarkStart w:id="6" w:name="_Toc77967302"/>
+      <w:bookmarkStart w:id="7" w:name="_Toc77967302"/>
       <w:r>
         <w:rPr>
           <w:rFonts w:cstheme="majorHAnsi"/>
@@ -1921,7 +1978,7 @@
         </w:rPr>
         <w:t>1.3.1. Công cụ sử dụng</w:t>
       </w:r>
-      <w:bookmarkEnd w:id="6"/>
+      <w:bookmarkEnd w:id="7"/>
       <w:r>
         <w:rPr>
           <w:rFonts w:cstheme="majorHAnsi"/>
@@ -2001,9 +2058,9 @@
           <w:szCs w:val="26"/>
         </w:rPr>
       </w:pPr>
-      <w:bookmarkStart w:id="7" w:name="_3rdcrjn" w:colFirst="0" w:colLast="0"/>
-      <w:bookmarkStart w:id="8" w:name="_Toc77967303"/>
-      <w:bookmarkEnd w:id="7"/>
+      <w:bookmarkStart w:id="8" w:name="_3rdcrjn" w:colFirst="0" w:colLast="0"/>
+      <w:bookmarkStart w:id="9" w:name="_Toc77967303"/>
+      <w:bookmarkEnd w:id="8"/>
       <w:r>
         <w:rPr>
           <w:rFonts w:cstheme="majorHAnsi"/>
@@ -2013,7 +2070,7 @@
         </w:rPr>
         <w:t>1.3.2. Các kiểu yêu cầu</w:t>
       </w:r>
-      <w:bookmarkEnd w:id="8"/>
+      <w:bookmarkEnd w:id="9"/>
       <w:r>
         <w:rPr>
           <w:rFonts w:cstheme="majorHAnsi"/>
@@ -2107,8 +2164,8 @@
           <w:szCs w:val="26"/>
         </w:rPr>
       </w:pPr>
-      <w:bookmarkStart w:id="9" w:name="_26in1rg" w:colFirst="0" w:colLast="0"/>
-      <w:bookmarkEnd w:id="9"/>
+      <w:bookmarkStart w:id="10" w:name="_26in1rg" w:colFirst="0" w:colLast="0"/>
+      <w:bookmarkEnd w:id="10"/>
       <w:r>
         <w:rPr>
           <w:rFonts w:asciiTheme="majorHAnsi" w:hAnsiTheme="majorHAnsi" w:cstheme="majorHAnsi"/>
@@ -4661,7 +4718,7 @@
           <w:lang w:val="vi"/>
         </w:rPr>
       </w:pPr>
-      <w:bookmarkStart w:id="10" w:name="_Toc77967312"/>
+      <w:bookmarkStart w:id="11" w:name="_Toc77967312"/>
     </w:p>
     <w:p>
       <w:pPr>
@@ -4686,7 +4743,7 @@
         </w:rPr>
         <w:t>2.2. Xác định các FEAT từ STRQ</w:t>
       </w:r>
-      <w:bookmarkEnd w:id="10"/>
+      <w:bookmarkEnd w:id="11"/>
     </w:p>
     <w:p>
       <w:pPr>
@@ -8728,7 +8785,7 @@
           <w:color w:val="auto"/>
         </w:rPr>
       </w:pPr>
-      <w:bookmarkStart w:id="11" w:name="_Toc77967313"/>
+      <w:bookmarkStart w:id="12" w:name="_Toc77967313"/>
       <w:r>
         <w:rPr>
           <w:rFonts w:cstheme="majorHAnsi"/>
@@ -8737,7 +8794,7 @@
         <w:lastRenderedPageBreak/>
         <w:t>III. MÔ HÌNH HÓA YÊU CẦU</w:t>
       </w:r>
-      <w:bookmarkEnd w:id="11"/>
+      <w:bookmarkEnd w:id="12"/>
     </w:p>
     <w:p>
       <w:pPr>
@@ -8749,9 +8806,9 @@
           <w:color w:val="auto"/>
         </w:rPr>
       </w:pPr>
-      <w:bookmarkStart w:id="12" w:name="_qsh70q" w:colFirst="0" w:colLast="0"/>
-      <w:bookmarkStart w:id="13" w:name="_Toc77967314"/>
-      <w:bookmarkEnd w:id="12"/>
+      <w:bookmarkStart w:id="13" w:name="_qsh70q" w:colFirst="0" w:colLast="0"/>
+      <w:bookmarkStart w:id="14" w:name="_Toc77967314"/>
+      <w:bookmarkEnd w:id="13"/>
       <w:r>
         <w:rPr>
           <w:rFonts w:cstheme="majorHAnsi"/>
@@ -8759,7 +8816,7 @@
         </w:rPr>
         <w:t>3.1. Các tác nhân</w:t>
       </w:r>
-      <w:bookmarkEnd w:id="13"/>
+      <w:bookmarkEnd w:id="14"/>
     </w:p>
     <w:p>
       <w:pPr>
@@ -8778,9 +8835,9 @@
           <w:color w:val="auto"/>
         </w:rPr>
       </w:pPr>
-      <w:bookmarkStart w:id="14" w:name="_3as4poj" w:colFirst="0" w:colLast="0"/>
-      <w:bookmarkStart w:id="15" w:name="_Toc77967315"/>
-      <w:bookmarkEnd w:id="14"/>
+      <w:bookmarkStart w:id="15" w:name="_3as4poj" w:colFirst="0" w:colLast="0"/>
+      <w:bookmarkStart w:id="16" w:name="_Toc77967315"/>
+      <w:bookmarkEnd w:id="15"/>
       <w:r>
         <w:rPr>
           <w:rFonts w:eastAsiaTheme="minorHAnsi" w:cstheme="majorHAnsi"/>
@@ -8963,7 +9020,7 @@
         </w:rPr>
         <w:t>3.2. Các UC của hệ thống</w:t>
       </w:r>
-      <w:bookmarkEnd w:id="15"/>
+      <w:bookmarkEnd w:id="16"/>
     </w:p>
     <w:p>
       <w:pPr>
@@ -9961,7 +10018,7 @@
           <w:color w:val="auto"/>
         </w:rPr>
       </w:pPr>
-      <w:bookmarkStart w:id="16" w:name="_Toc77967316"/>
+      <w:bookmarkStart w:id="17" w:name="_Toc77967316"/>
       <w:r>
         <w:rPr>
           <w:rFonts w:cstheme="majorHAnsi"/>
@@ -9970,7 +10027,7 @@
         <w:lastRenderedPageBreak/>
         <w:t>3.3. Biểu đồ Use Case tổng quát</w:t>
       </w:r>
-      <w:bookmarkEnd w:id="16"/>
+      <w:bookmarkEnd w:id="17"/>
       <w:r>
         <w:rPr>
           <w:rFonts w:cstheme="majorHAnsi"/>
@@ -10138,7 +10195,7 @@
       <w:pPr>
         <w:pStyle w:val="Caption"/>
       </w:pPr>
-      <w:bookmarkStart w:id="17" w:name="_Toc77968349"/>
+      <w:bookmarkStart w:id="18" w:name="_Toc77968349"/>
       <w:r>
         <w:t xml:space="preserve">Hình </w:t>
       </w:r>
@@ -10191,7 +10248,7 @@
         </w:rPr>
         <w:t>Biểu đồ Use Case tổng quát</w:t>
       </w:r>
-      <w:bookmarkEnd w:id="17"/>
+      <w:bookmarkEnd w:id="18"/>
     </w:p>
     <w:p>
       <w:pPr>
@@ -10214,7 +10271,7 @@
           <w:color w:val="auto"/>
         </w:rPr>
       </w:pPr>
-      <w:bookmarkStart w:id="18" w:name="_Toc77967317"/>
+      <w:bookmarkStart w:id="19" w:name="_Toc77967317"/>
       <w:r>
         <w:rPr>
           <w:color w:val="auto"/>
@@ -10222,7 +10279,7 @@
         <w:lastRenderedPageBreak/>
         <w:t>3.4. Biểu đồ Use case phân rã</w:t>
       </w:r>
-      <w:bookmarkEnd w:id="18"/>
+      <w:bookmarkEnd w:id="19"/>
     </w:p>
     <w:p>
       <w:pPr>
@@ -10328,7 +10385,7 @@
           <w:i w:val="0"/>
         </w:rPr>
       </w:pPr>
-      <w:bookmarkStart w:id="19" w:name="_Toc77968350"/>
+      <w:bookmarkStart w:id="20" w:name="_Toc77968350"/>
       <w:r>
         <w:t xml:space="preserve">Hình </w:t>
       </w:r>
@@ -10391,7 +10448,7 @@
       <w:r>
         <w:t>chủ cửa hàng</w:t>
       </w:r>
-      <w:bookmarkEnd w:id="19"/>
+      <w:bookmarkEnd w:id="20"/>
     </w:p>
     <w:p>
       <w:pPr>
@@ -10972,7 +11029,7 @@
           <w:color w:val="auto"/>
         </w:rPr>
       </w:pPr>
-      <w:bookmarkStart w:id="20" w:name="_Toc77967318"/>
+      <w:bookmarkStart w:id="21" w:name="_Toc77967318"/>
       <w:r>
         <w:rPr>
           <w:rFonts w:cstheme="majorHAnsi"/>
@@ -10980,7 +11037,7 @@
         </w:rPr>
         <w:t>IV. LUỒNG SỰ KIỆN CHO CÁC USECASE CHÍNH</w:t>
       </w:r>
-      <w:bookmarkEnd w:id="20"/>
+      <w:bookmarkEnd w:id="21"/>
     </w:p>
     <w:p>
       <w:pPr>
@@ -15618,7 +15675,7 @@
           <w:lang w:val="vi"/>
         </w:rPr>
       </w:pPr>
-      <w:bookmarkStart w:id="21" w:name="_Toc77967320"/>
+      <w:bookmarkStart w:id="22" w:name="_Toc77967320"/>
       <w:r>
         <w:rPr>
           <w:rFonts w:asciiTheme="majorHAnsi" w:hAnsiTheme="majorHAnsi" w:cstheme="majorHAnsi"/>
@@ -15689,7 +15746,7 @@
         </w:rPr>
         <w:t>uản lý sản phẩm</w:t>
       </w:r>
-      <w:bookmarkEnd w:id="21"/>
+      <w:bookmarkEnd w:id="22"/>
     </w:p>
     <w:p>
       <w:pPr>
@@ -18077,7 +18134,7 @@
           <w:lang w:val="en-US"/>
         </w:rPr>
       </w:pPr>
-      <w:bookmarkStart w:id="22" w:name="_Toc77967324"/>
+      <w:bookmarkStart w:id="23" w:name="_Toc77967324"/>
       <w:r>
         <w:rPr>
           <w:rFonts w:cstheme="majorHAnsi"/>
@@ -18141,7 +18198,7 @@
         </w:rPr>
         <w:t xml:space="preserve"> khuyến mãi</w:t>
       </w:r>
-      <w:bookmarkEnd w:id="22"/>
+      <w:bookmarkEnd w:id="23"/>
     </w:p>
     <w:p>
       <w:pPr>
@@ -31274,7 +31331,7 @@
           <w:lang w:val="vi"/>
         </w:rPr>
       </w:pPr>
-      <w:bookmarkStart w:id="23" w:name="_Toc77967327"/>
+      <w:bookmarkStart w:id="24" w:name="_Toc77967327"/>
       <w:r>
         <w:rPr>
           <w:rFonts w:asciiTheme="majorHAnsi" w:hAnsiTheme="majorHAnsi" w:cstheme="majorHAnsi"/>
@@ -31285,7 +31342,7 @@
         </w:rPr>
         <w:t>V. XÁC ĐỊNH CÁC LỚP VÀ XÂY DỰNG BIỂU ĐỒ LỚP</w:t>
       </w:r>
-      <w:bookmarkEnd w:id="23"/>
+      <w:bookmarkEnd w:id="24"/>
     </w:p>
     <w:p>
       <w:pPr>
@@ -31297,9 +31354,9 @@
           <w:lang w:val="vi"/>
         </w:rPr>
       </w:pPr>
-      <w:bookmarkStart w:id="24" w:name="_46r0co2" w:colFirst="0" w:colLast="0"/>
-      <w:bookmarkStart w:id="25" w:name="_Toc77967328"/>
-      <w:bookmarkEnd w:id="24"/>
+      <w:bookmarkStart w:id="25" w:name="_46r0co2" w:colFirst="0" w:colLast="0"/>
+      <w:bookmarkStart w:id="26" w:name="_Toc77967328"/>
+      <w:bookmarkEnd w:id="25"/>
       <w:r>
         <w:rPr>
           <w:rFonts w:asciiTheme="majorHAnsi" w:hAnsiTheme="majorHAnsi" w:cstheme="majorHAnsi"/>
@@ -31310,7 +31367,7 @@
         </w:rPr>
         <w:t>5.1. Xác định các lớp</w:t>
       </w:r>
-      <w:bookmarkEnd w:id="25"/>
+      <w:bookmarkEnd w:id="26"/>
       <w:r>
         <w:rPr>
           <w:rFonts w:asciiTheme="majorHAnsi" w:hAnsiTheme="majorHAnsi" w:cstheme="majorHAnsi"/>
@@ -31391,60 +31448,41 @@
           <w:szCs w:val="26"/>
           <w:lang w:val="en-US"/>
         </w:rPr>
-        <w:t xml:space="preserve">, </w:t>
-      </w:r>
-      <w:r>
+        <w:t>, số điện thoại</w:t>
+      </w:r>
+    </w:p>
+    <w:p>
+      <w:pPr>
         <w:rPr>
           <w:rFonts w:ascii="Times New Roman" w:hAnsi="Times New Roman" w:cs="Times New Roman"/>
           <w:sz w:val="26"/>
           <w:szCs w:val="26"/>
-          <w:lang w:val="en-US"/>
-        </w:rPr>
-        <w:t>số điện thoại</w:t>
-      </w:r>
-    </w:p>
-    <w:p>
-      <w:pPr>
+        </w:rPr>
+      </w:pPr>
+      <w:r>
         <w:rPr>
           <w:rFonts w:ascii="Times New Roman" w:hAnsi="Times New Roman" w:cs="Times New Roman"/>
           <w:sz w:val="26"/>
           <w:szCs w:val="26"/>
         </w:rPr>
-      </w:pPr>
-      <w:r>
+        <w:t>●    Sản phẩm: Mã sản phẩm, Tên, Số lượng còn, Hình ảnh, Giá bán, Khuyến mãi, Màu sắc, Size, Mô tả, Hãng, Xuất xứ.</w:t>
+      </w:r>
+    </w:p>
+    <w:p>
+      <w:pPr>
         <w:rPr>
           <w:rFonts w:ascii="Times New Roman" w:hAnsi="Times New Roman" w:cs="Times New Roman"/>
           <w:sz w:val="26"/>
           <w:szCs w:val="26"/>
         </w:rPr>
-        <w:t>●    Sản phẩm: Mã sản phẩm, Tên, Số lượng còn, Hình ảnh, Giá bán, Khuyến mãi, Màu sắc, Size, Mô tả, Hãng, Xuất xứ.</w:t>
-      </w:r>
-    </w:p>
-    <w:p>
-      <w:pPr>
+      </w:pPr>
+      <w:r>
         <w:rPr>
           <w:rFonts w:ascii="Times New Roman" w:hAnsi="Times New Roman" w:cs="Times New Roman"/>
           <w:sz w:val="26"/>
           <w:szCs w:val="26"/>
         </w:rPr>
-      </w:pPr>
-      <w:r>
-        <w:rPr>
-          <w:rFonts w:ascii="Times New Roman" w:hAnsi="Times New Roman" w:cs="Times New Roman"/>
-          <w:sz w:val="26"/>
-          <w:szCs w:val="26"/>
-        </w:rPr>
-        <w:t>●    Hóa đơn: Mã hóa đơn, Mã</w:t>
-      </w:r>
-      <w:bookmarkStart w:id="26" w:name="_GoBack"/>
-      <w:bookmarkEnd w:id="26"/>
-      <w:r>
-        <w:rPr>
-          <w:rFonts w:ascii="Times New Roman" w:hAnsi="Times New Roman" w:cs="Times New Roman"/>
-          <w:sz w:val="26"/>
-          <w:szCs w:val="26"/>
-        </w:rPr>
-        <w:t xml:space="preserve"> khách hàng, Mã nhân viên, Ngày </w:t>
+        <w:t xml:space="preserve">●    Hóa đơn: Mã hóa đơn, Mã khách hàng, Mã nhân viên, Ngày </w:t>
       </w:r>
       <w:r>
         <w:rPr>
@@ -34144,7 +34182,7 @@
           <w:rPr>
             <w:noProof/>
           </w:rPr>
-          <w:t>33</w:t>
+          <w:t>20</w:t>
         </w:r>
         <w:r>
           <w:rPr>
@@ -41514,7 +41552,7 @@
 </file>
 
 <file path=customXml/itemProps1.xml><?xml version="1.0" encoding="utf-8"?>
-<ds:datastoreItem xmlns:ds="http://schemas.openxmlformats.org/officeDocument/2006/customXml" ds:itemID="{787217E7-93F2-4784-A591-BB58CD15A2C6}">
+<ds:datastoreItem xmlns:ds="http://schemas.openxmlformats.org/officeDocument/2006/customXml" ds:itemID="{24083E3F-14F5-4A55-B471-C0C7D9B68C3C}">
   <ds:schemaRefs>
     <ds:schemaRef ds:uri="http://schemas.openxmlformats.org/officeDocument/2006/bibliography"/>
   </ds:schemaRefs>

</xml_diff>